<commit_message>
added new command in git section5-7
</commit_message>
<xml_diff>
--- a/git/akhil_git_section_5-7.docx
+++ b/git/akhil_git_section_5-7.docx
@@ -177,21 +177,7 @@
         <w:rPr>
           <w:rFonts w:ascii="Calibri" w:eastAsia="Times New Roman" w:hAnsi="Calibri" w:cs="Calibri"/>
         </w:rPr>
-        <w:t xml:space="preserve">Commit each and everything </w:t>
-      </w:r>
-      <w:proofErr w:type="spellStart"/>
-      <w:r>
-        <w:rPr>
-          <w:rFonts w:ascii="Calibri" w:eastAsia="Times New Roman" w:hAnsi="Calibri" w:cs="Calibri"/>
-        </w:rPr>
-        <w:t>seperately</w:t>
-      </w:r>
-      <w:proofErr w:type="spellEnd"/>
-      <w:r>
-        <w:rPr>
-          <w:rFonts w:ascii="Calibri" w:eastAsia="Times New Roman" w:hAnsi="Calibri" w:cs="Calibri"/>
-        </w:rPr>
-        <w:t xml:space="preserve"> to track the status. </w:t>
+        <w:t xml:space="preserve">Commit each and everything seperately to track the status. </w:t>
       </w:r>
     </w:p>
     <w:p>
@@ -212,23 +198,7 @@
           <w:rFonts w:ascii="Calibri" w:eastAsia="Times New Roman" w:hAnsi="Calibri" w:cs="Calibri"/>
           <w:u w:val="single"/>
         </w:rPr>
-        <w:t xml:space="preserve">Commit </w:t>
-      </w:r>
-      <w:proofErr w:type="spellStart"/>
-      <w:r>
-        <w:rPr>
-          <w:rFonts w:ascii="Calibri" w:eastAsia="Times New Roman" w:hAnsi="Calibri" w:cs="Calibri"/>
-          <w:u w:val="single"/>
-        </w:rPr>
-        <w:t>Messages:Present</w:t>
-      </w:r>
-      <w:proofErr w:type="spellEnd"/>
-      <w:r>
-        <w:rPr>
-          <w:rFonts w:ascii="Calibri" w:eastAsia="Times New Roman" w:hAnsi="Calibri" w:cs="Calibri"/>
-          <w:u w:val="single"/>
-        </w:rPr>
-        <w:t xml:space="preserve"> Or Past Tense?</w:t>
+        <w:t>Commit Messages:Present Or Past Tense?</w:t>
       </w:r>
     </w:p>
     <w:p>
@@ -306,21 +276,7 @@
         <w:rPr>
           <w:rFonts w:ascii="Calibri" w:eastAsia="Times New Roman" w:hAnsi="Calibri" w:cs="Calibri"/>
         </w:rPr>
-        <w:t xml:space="preserve">If commit command is used without -m option then instead of vim editor, your </w:t>
-      </w:r>
-      <w:proofErr w:type="spellStart"/>
-      <w:r>
-        <w:rPr>
-          <w:rFonts w:ascii="Calibri" w:eastAsia="Times New Roman" w:hAnsi="Calibri" w:cs="Calibri"/>
-        </w:rPr>
-        <w:t>prefered</w:t>
-      </w:r>
-      <w:proofErr w:type="spellEnd"/>
-      <w:r>
-        <w:rPr>
-          <w:rFonts w:ascii="Calibri" w:eastAsia="Times New Roman" w:hAnsi="Calibri" w:cs="Calibri"/>
-        </w:rPr>
-        <w:t xml:space="preserve"> editor will start</w:t>
+        <w:t>If commit command is used without -m option then instead of vim editor, your prefered editor will start</w:t>
       </w:r>
     </w:p>
     <w:p>
@@ -442,14 +398,12 @@
                 <w:rFonts w:ascii="Calibri" w:eastAsia="Times New Roman" w:hAnsi="Calibri" w:cs="Calibri"/>
               </w:rPr>
             </w:pPr>
-            <w:proofErr w:type="spellStart"/>
             <w:r>
               <w:rPr>
                 <w:rFonts w:ascii="Calibri" w:eastAsia="Times New Roman" w:hAnsi="Calibri" w:cs="Calibri"/>
               </w:rPr>
               <w:t>explaination</w:t>
             </w:r>
-            <w:proofErr w:type="spellEnd"/>
           </w:p>
         </w:tc>
       </w:tr>
@@ -783,21 +737,7 @@
         <w:rPr>
           <w:rFonts w:ascii="Calibri" w:eastAsia="Times New Roman" w:hAnsi="Calibri" w:cs="Calibri"/>
         </w:rPr>
-        <w:t xml:space="preserve">Commit using </w:t>
-      </w:r>
-      <w:proofErr w:type="spellStart"/>
-      <w:r>
-        <w:rPr>
-          <w:rFonts w:ascii="Calibri" w:eastAsia="Times New Roman" w:hAnsi="Calibri" w:cs="Calibri"/>
-        </w:rPr>
-        <w:t>gitkraken</w:t>
-      </w:r>
-      <w:proofErr w:type="spellEnd"/>
-      <w:r>
-        <w:rPr>
-          <w:rFonts w:ascii="Calibri" w:eastAsia="Times New Roman" w:hAnsi="Calibri" w:cs="Calibri"/>
-        </w:rPr>
-        <w:t xml:space="preserve"> application.</w:t>
+        <w:t>Commit using gitkraken application.</w:t>
       </w:r>
     </w:p>
     <w:p>
@@ -877,17 +817,8 @@
           <w:rFonts w:ascii="Calibri" w:eastAsia="Times New Roman" w:hAnsi="Calibri" w:cs="Calibri"/>
           <w:u w:val="single"/>
         </w:rPr>
-        <w:t>Ignoring Files w/ .</w:t>
-      </w:r>
-      <w:proofErr w:type="spellStart"/>
-      <w:r>
-        <w:rPr>
-          <w:rFonts w:ascii="Calibri" w:eastAsia="Times New Roman" w:hAnsi="Calibri" w:cs="Calibri"/>
-          <w:u w:val="single"/>
-        </w:rPr>
-        <w:t>gitignore</w:t>
-      </w:r>
-      <w:proofErr w:type="spellEnd"/>
+        <w:t>Ignoring Files w/ .gitignore</w:t>
+      </w:r>
     </w:p>
     <w:p>
       <w:pPr>
@@ -920,21 +851,7 @@
         <w:rPr>
           <w:rFonts w:ascii="Calibri" w:eastAsia="Times New Roman" w:hAnsi="Calibri" w:cs="Calibri"/>
         </w:rPr>
-        <w:t>We can tell Git which files and directories to ignore in a given repository, using a .</w:t>
-      </w:r>
-      <w:proofErr w:type="spellStart"/>
-      <w:r>
-        <w:rPr>
-          <w:rFonts w:ascii="Calibri" w:eastAsia="Times New Roman" w:hAnsi="Calibri" w:cs="Calibri"/>
-        </w:rPr>
-        <w:t>gitignore</w:t>
-      </w:r>
-      <w:proofErr w:type="spellEnd"/>
-      <w:r>
-        <w:rPr>
-          <w:rFonts w:ascii="Calibri" w:eastAsia="Times New Roman" w:hAnsi="Calibri" w:cs="Calibri"/>
-        </w:rPr>
-        <w:t xml:space="preserve"> file. This is useful for files you know you NEVER want to commit, including: </w:t>
+        <w:t xml:space="preserve">We can tell Git which files and directories to ignore in a given repository, using a .gitignore file. This is useful for files you know you NEVER want to commit, including: </w:t>
       </w:r>
     </w:p>
     <w:p>
@@ -972,21 +889,7 @@
         <w:rPr>
           <w:rFonts w:ascii="Calibri" w:eastAsia="Times New Roman" w:hAnsi="Calibri" w:cs="Calibri"/>
         </w:rPr>
-        <w:t>Operating System files (.</w:t>
-      </w:r>
-      <w:proofErr w:type="spellStart"/>
-      <w:r>
-        <w:rPr>
-          <w:rFonts w:ascii="Calibri" w:eastAsia="Times New Roman" w:hAnsi="Calibri" w:cs="Calibri"/>
-        </w:rPr>
-        <w:t>DS_Store</w:t>
-      </w:r>
-      <w:proofErr w:type="spellEnd"/>
-      <w:r>
-        <w:rPr>
-          <w:rFonts w:ascii="Calibri" w:eastAsia="Times New Roman" w:hAnsi="Calibri" w:cs="Calibri"/>
-        </w:rPr>
-        <w:t xml:space="preserve"> on Mac) </w:t>
+        <w:t xml:space="preserve">Operating System files (.DS_Store on Mac) </w:t>
       </w:r>
     </w:p>
     <w:p>
@@ -1043,21 +946,7 @@
         <w:rPr>
           <w:rFonts w:ascii="Calibri" w:eastAsia="Times New Roman" w:hAnsi="Calibri" w:cs="Calibri"/>
         </w:rPr>
-        <w:t>Create a file called .</w:t>
-      </w:r>
-      <w:proofErr w:type="spellStart"/>
-      <w:r>
-        <w:rPr>
-          <w:rFonts w:ascii="Calibri" w:eastAsia="Times New Roman" w:hAnsi="Calibri" w:cs="Calibri"/>
-        </w:rPr>
-        <w:t>gitignore</w:t>
-      </w:r>
-      <w:proofErr w:type="spellEnd"/>
-      <w:r>
-        <w:rPr>
-          <w:rFonts w:ascii="Calibri" w:eastAsia="Times New Roman" w:hAnsi="Calibri" w:cs="Calibri"/>
-        </w:rPr>
-        <w:t xml:space="preserve"> in the root of a repository. Inside the file, we can write patterns to tell Git which files &amp; folders to ignore: </w:t>
+        <w:t xml:space="preserve">Create a file called .gitignore in the root of a repository. Inside the file, we can write patterns to tell Git which files &amp; folders to ignore: </w:t>
       </w:r>
     </w:p>
     <w:p>
@@ -1072,35 +961,7 @@
         <w:rPr>
           <w:rFonts w:ascii="Calibri" w:eastAsia="Times New Roman" w:hAnsi="Calibri" w:cs="Calibri"/>
         </w:rPr>
-        <w:t>• .</w:t>
-      </w:r>
-      <w:proofErr w:type="spellStart"/>
-      <w:r>
-        <w:rPr>
-          <w:rFonts w:ascii="Calibri" w:eastAsia="Times New Roman" w:hAnsi="Calibri" w:cs="Calibri"/>
-        </w:rPr>
-        <w:t>DS_Store</w:t>
-      </w:r>
-      <w:proofErr w:type="spellEnd"/>
-      <w:r>
-        <w:rPr>
-          <w:rFonts w:ascii="Calibri" w:eastAsia="Times New Roman" w:hAnsi="Calibri" w:cs="Calibri"/>
-        </w:rPr>
-        <w:t xml:space="preserve"> will ignore files named .</w:t>
-      </w:r>
-      <w:proofErr w:type="spellStart"/>
-      <w:r>
-        <w:rPr>
-          <w:rFonts w:ascii="Calibri" w:eastAsia="Times New Roman" w:hAnsi="Calibri" w:cs="Calibri"/>
-        </w:rPr>
-        <w:t>DS_Store</w:t>
-      </w:r>
-      <w:proofErr w:type="spellEnd"/>
-      <w:r>
-        <w:rPr>
-          <w:rFonts w:ascii="Calibri" w:eastAsia="Times New Roman" w:hAnsi="Calibri" w:cs="Calibri"/>
-        </w:rPr>
-        <w:t xml:space="preserve"> </w:t>
+        <w:t xml:space="preserve">• .DS_Store will ignore files named .DS_Store </w:t>
       </w:r>
     </w:p>
     <w:p>
@@ -1115,21 +976,7 @@
         <w:rPr>
           <w:rFonts w:ascii="Calibri" w:eastAsia="Times New Roman" w:hAnsi="Calibri" w:cs="Calibri"/>
         </w:rPr>
-        <w:t xml:space="preserve">• </w:t>
-      </w:r>
-      <w:proofErr w:type="spellStart"/>
-      <w:r>
-        <w:rPr>
-          <w:rFonts w:ascii="Calibri" w:eastAsia="Times New Roman" w:hAnsi="Calibri" w:cs="Calibri"/>
-        </w:rPr>
-        <w:t>folderName</w:t>
-      </w:r>
-      <w:proofErr w:type="spellEnd"/>
-      <w:r>
-        <w:rPr>
-          <w:rFonts w:ascii="Calibri" w:eastAsia="Times New Roman" w:hAnsi="Calibri" w:cs="Calibri"/>
-        </w:rPr>
-        <w:t xml:space="preserve">/ will ignore an entire directory </w:t>
+        <w:t xml:space="preserve">• folderName/ will ignore an entire directory </w:t>
       </w:r>
     </w:p>
     <w:p>
@@ -1363,21 +1210,7 @@
         <w:rPr>
           <w:rFonts w:ascii="Calibri" w:eastAsia="Times New Roman" w:hAnsi="Calibri" w:cs="Calibri"/>
         </w:rPr>
-        <w:t xml:space="preserve">Use git branch to view your existing branches. The default branch in every </w:t>
-      </w:r>
-      <w:proofErr w:type="spellStart"/>
-      <w:r>
-        <w:rPr>
-          <w:rFonts w:ascii="Calibri" w:eastAsia="Times New Roman" w:hAnsi="Calibri" w:cs="Calibri"/>
-        </w:rPr>
-        <w:t>git</w:t>
-      </w:r>
-      <w:proofErr w:type="spellEnd"/>
-      <w:r>
-        <w:rPr>
-          <w:rFonts w:ascii="Calibri" w:eastAsia="Times New Roman" w:hAnsi="Calibri" w:cs="Calibri"/>
-        </w:rPr>
-        <w:t xml:space="preserve"> repo is master, </w:t>
+        <w:t xml:space="preserve">Use git branch to view your existing branches. The default branch in every git repo is master, </w:t>
       </w:r>
     </w:p>
     <w:p>
@@ -1553,6 +1386,25 @@
     </w:p>
     <w:p>
       <w:pPr>
+        <w:numPr>
+          <w:ilvl w:val="0"/>
+          <w:numId w:val="18"/>
+        </w:numPr>
+        <w:spacing w:after="0" w:line="240" w:lineRule="auto"/>
+        <w:textAlignment w:val="center"/>
+        <w:rPr>
+          <w:rFonts w:ascii="Calibri" w:eastAsia="Times New Roman" w:hAnsi="Calibri" w:cs="Calibri"/>
+        </w:rPr>
+      </w:pPr>
+      <w:r>
+        <w:rPr>
+          <w:rFonts w:ascii="Calibri" w:eastAsia="Times New Roman" w:hAnsi="Calibri" w:cs="Calibri"/>
+        </w:rPr>
+        <w:t>"git commit -am "&lt;message&gt;"" command is used to add all files to stage area and commit it.</w:t>
+      </w:r>
+    </w:p>
+    <w:p>
+      <w:pPr>
         <w:spacing w:after="0" w:line="240" w:lineRule="auto"/>
         <w:rPr>
           <w:rFonts w:ascii="Calibri" w:eastAsia="Times New Roman" w:hAnsi="Calibri" w:cs="Calibri"/>
@@ -1609,23 +1461,7 @@
           <w:rFonts w:ascii="Calibri" w:eastAsia="Times New Roman" w:hAnsi="Calibri" w:cs="Calibri"/>
           <w:u w:val="single"/>
         </w:rPr>
-        <w:t xml:space="preserve">Switching Branches With </w:t>
-      </w:r>
-      <w:proofErr w:type="spellStart"/>
-      <w:r>
-        <w:rPr>
-          <w:rFonts w:ascii="Calibri" w:eastAsia="Times New Roman" w:hAnsi="Calibri" w:cs="Calibri"/>
-          <w:u w:val="single"/>
-        </w:rPr>
-        <w:t>Unstaged</w:t>
-      </w:r>
-      <w:proofErr w:type="spellEnd"/>
-      <w:r>
-        <w:rPr>
-          <w:rFonts w:ascii="Calibri" w:eastAsia="Times New Roman" w:hAnsi="Calibri" w:cs="Calibri"/>
-          <w:u w:val="single"/>
-        </w:rPr>
-        <w:t xml:space="preserve"> Changes?</w:t>
+        <w:t>Switching Branches With Unstaged Changes?</w:t>
       </w:r>
     </w:p>
     <w:p>
@@ -1891,6 +1727,7 @@
         <w:rPr>
           <w:rFonts w:ascii="Calibri" w:eastAsia="Times New Roman" w:hAnsi="Calibri" w:cs="Calibri"/>
         </w:rPr>
+        <w:lastRenderedPageBreak/>
         <w:t> </w:t>
       </w:r>
     </w:p>
@@ -1905,7 +1742,6 @@
         <w:rPr>
           <w:rFonts w:ascii="Calibri" w:eastAsia="Times New Roman" w:hAnsi="Calibri" w:cs="Calibri"/>
         </w:rPr>
-        <w:lastRenderedPageBreak/>
         <w:t> </w:t>
       </w:r>
     </w:p>
@@ -2084,21 +1920,7 @@
         <w:rPr>
           <w:rFonts w:ascii="Calibri" w:eastAsia="Times New Roman" w:hAnsi="Calibri" w:cs="Calibri"/>
         </w:rPr>
-        <w:t xml:space="preserve">Using </w:t>
-      </w:r>
-      <w:proofErr w:type="spellStart"/>
-      <w:r>
-        <w:rPr>
-          <w:rFonts w:ascii="Calibri" w:eastAsia="Times New Roman" w:hAnsi="Calibri" w:cs="Calibri"/>
-        </w:rPr>
-        <w:t>gitkraken</w:t>
-      </w:r>
-      <w:proofErr w:type="spellEnd"/>
-      <w:r>
-        <w:rPr>
-          <w:rFonts w:ascii="Calibri" w:eastAsia="Times New Roman" w:hAnsi="Calibri" w:cs="Calibri"/>
-        </w:rPr>
-        <w:t xml:space="preserve"> to see GUI of merging branches</w:t>
+        <w:t>Using gitkraken to see GUI of merging branches</w:t>
       </w:r>
     </w:p>
     <w:p>
@@ -2138,21 +1960,7 @@
         <w:rPr>
           <w:rFonts w:ascii="Calibri" w:eastAsia="Times New Roman" w:hAnsi="Calibri" w:cs="Calibri"/>
         </w:rPr>
-        <w:t xml:space="preserve">merge commit is one that has multiple parents and is displayed in </w:t>
-      </w:r>
-      <w:proofErr w:type="spellStart"/>
-      <w:r>
-        <w:rPr>
-          <w:rFonts w:ascii="Calibri" w:eastAsia="Times New Roman" w:hAnsi="Calibri" w:cs="Calibri"/>
-        </w:rPr>
-        <w:t>GitX</w:t>
-      </w:r>
-      <w:proofErr w:type="spellEnd"/>
-      <w:r>
-        <w:rPr>
-          <w:rFonts w:ascii="Calibri" w:eastAsia="Times New Roman" w:hAnsi="Calibri" w:cs="Calibri"/>
-        </w:rPr>
-        <w:t xml:space="preserve"> by the convergence of two or more branch tracks.</w:t>
+        <w:t>merge commit is one that has multiple parents and is displayed in GitX by the convergence of two or more branch tracks.</w:t>
       </w:r>
     </w:p>
     <w:p>
@@ -2340,23 +2148,7 @@
           <w:rFonts w:ascii="Calibri" w:eastAsia="Times New Roman" w:hAnsi="Calibri" w:cs="Calibri"/>
           <w:u w:val="single"/>
         </w:rPr>
-        <w:t xml:space="preserve">Using </w:t>
-      </w:r>
-      <w:proofErr w:type="spellStart"/>
-      <w:r>
-        <w:rPr>
-          <w:rFonts w:ascii="Calibri" w:eastAsia="Times New Roman" w:hAnsi="Calibri" w:cs="Calibri"/>
-          <w:u w:val="single"/>
-        </w:rPr>
-        <w:t>VSCode</w:t>
-      </w:r>
-      <w:proofErr w:type="spellEnd"/>
-      <w:r>
-        <w:rPr>
-          <w:rFonts w:ascii="Calibri" w:eastAsia="Times New Roman" w:hAnsi="Calibri" w:cs="Calibri"/>
-          <w:u w:val="single"/>
-        </w:rPr>
-        <w:t xml:space="preserve"> To Resolve Conflicts</w:t>
+        <w:t>Using VSCode To Resolve Conflicts</w:t>
       </w:r>
     </w:p>
     <w:p>
@@ -2371,19 +2163,11 @@
           <w:rFonts w:ascii="Calibri" w:eastAsia="Times New Roman" w:hAnsi="Calibri" w:cs="Calibri"/>
         </w:rPr>
       </w:pPr>
-      <w:proofErr w:type="spellStart"/>
-      <w:r>
-        <w:rPr>
-          <w:rFonts w:ascii="Calibri" w:eastAsia="Times New Roman" w:hAnsi="Calibri" w:cs="Calibri"/>
-        </w:rPr>
-        <w:t>Vscode</w:t>
-      </w:r>
-      <w:proofErr w:type="spellEnd"/>
-      <w:r>
-        <w:rPr>
-          <w:rFonts w:ascii="Calibri" w:eastAsia="Times New Roman" w:hAnsi="Calibri" w:cs="Calibri"/>
-        </w:rPr>
-        <w:t xml:space="preserve"> has feature to resolve conflicts with prompt buttons.</w:t>
+      <w:r>
+        <w:rPr>
+          <w:rFonts w:ascii="Calibri" w:eastAsia="Times New Roman" w:hAnsi="Calibri" w:cs="Calibri"/>
+        </w:rPr>
+        <w:t>Vscode has feature to resolve conflicts with prompt buttons.</w:t>
       </w:r>
     </w:p>
     <w:p/>

</xml_diff>